<commit_message>
potential reports download api
</commit_message>
<xml_diff>
--- a/zoy-admin-server/src/main/resources/templates/userPaymentGstReport.docx
+++ b/zoy-admin-server/src/main/resources/templates/userPaymentGstReport.docx
@@ -2,7 +2,10 @@
 <file path=word/document.xml><?xml version="1.0" encoding="utf-8"?>
 <w:document xmlns:wpc="http://schemas.microsoft.com/office/word/2010/wordprocessingCanvas" xmlns:cx="http://schemas.microsoft.com/office/drawing/2014/chartex" xmlns:mc="http://schemas.openxmlformats.org/markup-compatibility/2006" xmlns:o="urn:schemas-microsoft-com:office:office" xmlns:r="http://schemas.openxmlformats.org/officeDocument/2006/relationships" xmlns:m="http://schemas.openxmlformats.org/officeDocument/2006/math" xmlns:v="urn:schemas-microsoft-com:vml" xmlns:wp14="http://schemas.microsoft.com/office/word/2010/wordprocessingDrawing" xmlns:wp="http://schemas.openxmlformats.org/drawingml/2006/wordprocessingDrawing" xmlns:w10="urn:schemas-microsoft-com:office:word" xmlns:w="http://schemas.openxmlformats.org/wordprocessingml/2006/main" xmlns:w14="http://schemas.microsoft.com/office/word/2010/wordml" xmlns:w15="http://schemas.microsoft.com/office/word/2012/wordml" xmlns:w16se="http://schemas.microsoft.com/office/word/2015/wordml/symex" xmlns:wpg="http://schemas.microsoft.com/office/word/2010/wordprocessingGroup" xmlns:wpi="http://schemas.microsoft.com/office/word/2010/wordprocessingInk" xmlns:wne="http://schemas.microsoft.com/office/word/2006/wordml" xmlns:wps="http://schemas.microsoft.com/office/word/2010/wordprocessingShape" mc:Ignorable="w14 w15 w16se wp14">
   <w:body>
-    <w:p/>
+    <w:p>
+      <w:bookmarkStart w:id="0" w:name="_GoBack"/>
+      <w:bookmarkEnd w:id="0"/>
+    </w:p>
     <w:tbl>
       <w:tblPr>
         <w:tblStyle w:val="TableGrid"/>
@@ -14,15 +17,15 @@
       <w:tblGrid>
         <w:gridCol w:w="1413"/>
         <w:gridCol w:w="1276"/>
-        <w:gridCol w:w="1417"/>
-        <w:gridCol w:w="992"/>
+        <w:gridCol w:w="1275"/>
         <w:gridCol w:w="1134"/>
         <w:gridCol w:w="1134"/>
-        <w:gridCol w:w="2431"/>
+        <w:gridCol w:w="1134"/>
+        <w:gridCol w:w="2835"/>
         <w:gridCol w:w="1134"/>
         <w:gridCol w:w="993"/>
-        <w:gridCol w:w="1134"/>
-        <w:gridCol w:w="1685"/>
+        <w:gridCol w:w="992"/>
+        <w:gridCol w:w="1423"/>
       </w:tblGrid>
       <w:tr>
         <w:tc>
@@ -81,7 +84,7 @@
         </w:tc>
         <w:tc>
           <w:tcPr>
-            <w:tcW w:w="1417" w:type="dxa"/>
+            <w:tcW w:w="1275" w:type="dxa"/>
             <w:vAlign w:val="center"/>
           </w:tcPr>
           <w:p>
@@ -108,6 +111,171 @@
         </w:tc>
         <w:tc>
           <w:tcPr>
+            <w:tcW w:w="1134" w:type="dxa"/>
+            <w:vAlign w:val="center"/>
+          </w:tcPr>
+          <w:p>
+            <w:pPr>
+              <w:jc w:val="center"/>
+              <w:rPr>
+                <w:b/>
+                <w:sz w:val="12"/>
+                <w:szCs w:val="12"/>
+              </w:rPr>
+            </w:pPr>
+            <w:r>
+              <w:rPr>
+                <w:rFonts w:ascii="Consolas" w:hAnsi="Consolas"/>
+                <w:b/>
+                <w:color w:val="000000"/>
+                <w:sz w:val="12"/>
+                <w:szCs w:val="12"/>
+                <w:shd w:val="clear" w:color="auto" w:fill="FFFFFF"/>
+              </w:rPr>
+              <w:t>Tenant Name</w:t>
+            </w:r>
+          </w:p>
+        </w:tc>
+        <w:tc>
+          <w:tcPr>
+            <w:tcW w:w="1134" w:type="dxa"/>
+            <w:vAlign w:val="center"/>
+          </w:tcPr>
+          <w:p>
+            <w:pPr>
+              <w:jc w:val="center"/>
+              <w:rPr>
+                <w:b/>
+                <w:sz w:val="12"/>
+                <w:szCs w:val="12"/>
+              </w:rPr>
+            </w:pPr>
+            <w:r>
+              <w:rPr>
+                <w:rFonts w:ascii="Consolas" w:hAnsi="Consolas"/>
+                <w:b/>
+                <w:color w:val="000000"/>
+                <w:sz w:val="12"/>
+                <w:szCs w:val="12"/>
+                <w:shd w:val="clear" w:color="auto" w:fill="FFFFFF"/>
+              </w:rPr>
+              <w:t>Tenant Mobile Number</w:t>
+            </w:r>
+          </w:p>
+        </w:tc>
+        <w:tc>
+          <w:tcPr>
+            <w:tcW w:w="1134" w:type="dxa"/>
+            <w:vAlign w:val="center"/>
+          </w:tcPr>
+          <w:p>
+            <w:pPr>
+              <w:jc w:val="center"/>
+              <w:rPr>
+                <w:b/>
+                <w:sz w:val="12"/>
+                <w:szCs w:val="12"/>
+              </w:rPr>
+            </w:pPr>
+            <w:r>
+              <w:rPr>
+                <w:rFonts w:ascii="Consolas" w:hAnsi="Consolas"/>
+                <w:b/>
+                <w:color w:val="000000"/>
+                <w:sz w:val="12"/>
+                <w:szCs w:val="12"/>
+                <w:shd w:val="clear" w:color="auto" w:fill="FFFFFF"/>
+              </w:rPr>
+              <w:t>PG Name</w:t>
+            </w:r>
+          </w:p>
+        </w:tc>
+        <w:tc>
+          <w:tcPr>
+            <w:tcW w:w="2835" w:type="dxa"/>
+            <w:vAlign w:val="center"/>
+          </w:tcPr>
+          <w:p>
+            <w:pPr>
+              <w:jc w:val="center"/>
+              <w:rPr>
+                <w:b/>
+                <w:sz w:val="12"/>
+                <w:szCs w:val="12"/>
+              </w:rPr>
+            </w:pPr>
+            <w:r>
+              <w:rPr>
+                <w:rFonts w:ascii="Consolas" w:hAnsi="Consolas"/>
+                <w:b/>
+                <w:color w:val="000000"/>
+                <w:sz w:val="12"/>
+                <w:szCs w:val="12"/>
+                <w:shd w:val="clear" w:color="auto" w:fill="FFFFFF"/>
+              </w:rPr>
+              <w:t>PG Address</w:t>
+            </w:r>
+          </w:p>
+        </w:tc>
+        <w:tc>
+          <w:tcPr>
+            <w:tcW w:w="1134" w:type="dxa"/>
+            <w:vAlign w:val="center"/>
+          </w:tcPr>
+          <w:p>
+            <w:pPr>
+              <w:jc w:val="center"/>
+              <w:rPr>
+                <w:b/>
+                <w:sz w:val="12"/>
+                <w:szCs w:val="12"/>
+              </w:rPr>
+            </w:pPr>
+            <w:r>
+              <w:rPr>
+                <w:rFonts w:ascii="Consolas" w:hAnsi="Consolas"/>
+                <w:b/>
+                <w:color w:val="000000"/>
+                <w:sz w:val="12"/>
+                <w:szCs w:val="12"/>
+                <w:shd w:val="clear" w:color="auto" w:fill="FFFFFF"/>
+              </w:rPr>
+              <w:t>Total Amount</w:t>
+            </w:r>
+          </w:p>
+        </w:tc>
+        <w:tc>
+          <w:tcPr>
+            <w:tcW w:w="993" w:type="dxa"/>
+            <w:vAlign w:val="center"/>
+          </w:tcPr>
+          <w:p>
+            <w:pPr>
+              <w:jc w:val="center"/>
+              <w:rPr>
+                <w:rFonts w:ascii="Consolas" w:hAnsi="Consolas"/>
+                <w:b/>
+                <w:color w:val="000000"/>
+                <w:sz w:val="12"/>
+                <w:szCs w:val="12"/>
+                <w:shd w:val="clear" w:color="auto" w:fill="FFFFFF"/>
+              </w:rPr>
+            </w:pPr>
+            <w:r>
+              <w:rPr>
+                <w:rFonts w:ascii="Consolas" w:hAnsi="Consolas"/>
+                <w:b/>
+                <w:color w:val="000000"/>
+                <w:sz w:val="12"/>
+                <w:szCs w:val="12"/>
+                <w:shd w:val="clear" w:color="auto" w:fill="FFFFFF"/>
+              </w:rPr>
+              <w:t>GST Amount</w:t>
+            </w:r>
+          </w:p>
+        </w:tc>
+        <w:tc>
+          <w:tcPr>
             <w:tcW w:w="992" w:type="dxa"/>
             <w:vAlign w:val="center"/>
           </w:tcPr>
@@ -115,13 +283,6 @@
             <w:pPr>
               <w:jc w:val="center"/>
               <w:rPr>
-                <w:b/>
-                <w:sz w:val="12"/>
-                <w:szCs w:val="12"/>
-              </w:rPr>
-            </w:pPr>
-            <w:r>
-              <w:rPr>
                 <w:rFonts w:ascii="Consolas" w:hAnsi="Consolas"/>
                 <w:b/>
                 <w:color w:val="000000"/>
@@ -129,23 +290,6 @@
                 <w:szCs w:val="12"/>
                 <w:shd w:val="clear" w:color="auto" w:fill="FFFFFF"/>
               </w:rPr>
-              <w:t>Tenant Name</w:t>
-            </w:r>
-          </w:p>
-        </w:tc>
-        <w:tc>
-          <w:tcPr>
-            <w:tcW w:w="1134" w:type="dxa"/>
-            <w:vAlign w:val="center"/>
-          </w:tcPr>
-          <w:p>
-            <w:pPr>
-              <w:jc w:val="center"/>
-              <w:rPr>
-                <w:b/>
-                <w:sz w:val="12"/>
-                <w:szCs w:val="12"/>
-              </w:rPr>
             </w:pPr>
             <w:r>
               <w:rPr>
@@ -156,154 +300,13 @@
                 <w:szCs w:val="12"/>
                 <w:shd w:val="clear" w:color="auto" w:fill="FFFFFF"/>
               </w:rPr>
-              <w:t>Tenant Mobile Number</w:t>
-            </w:r>
-          </w:p>
-        </w:tc>
-        <w:tc>
-          <w:tcPr>
-            <w:tcW w:w="1134" w:type="dxa"/>
-            <w:vAlign w:val="center"/>
-          </w:tcPr>
-          <w:p>
-            <w:pPr>
-              <w:jc w:val="center"/>
-              <w:rPr>
-                <w:b/>
-                <w:sz w:val="12"/>
-                <w:szCs w:val="12"/>
-              </w:rPr>
-            </w:pPr>
-            <w:r>
-              <w:rPr>
-                <w:rFonts w:ascii="Consolas" w:hAnsi="Consolas"/>
-                <w:b/>
-                <w:color w:val="000000"/>
-                <w:sz w:val="12"/>
-                <w:szCs w:val="12"/>
-                <w:shd w:val="clear" w:color="auto" w:fill="FFFFFF"/>
-              </w:rPr>
-              <w:t>PG Name</w:t>
-            </w:r>
-          </w:p>
-        </w:tc>
-        <w:tc>
-          <w:tcPr>
-            <w:tcW w:w="2431" w:type="dxa"/>
-            <w:vAlign w:val="center"/>
-          </w:tcPr>
-          <w:p>
-            <w:pPr>
-              <w:jc w:val="center"/>
-              <w:rPr>
-                <w:b/>
-                <w:sz w:val="12"/>
-                <w:szCs w:val="12"/>
-              </w:rPr>
-            </w:pPr>
-            <w:r>
-              <w:rPr>
-                <w:rFonts w:ascii="Consolas" w:hAnsi="Consolas"/>
-                <w:b/>
-                <w:color w:val="000000"/>
-                <w:sz w:val="12"/>
-                <w:szCs w:val="12"/>
-                <w:shd w:val="clear" w:color="auto" w:fill="FFFFFF"/>
-              </w:rPr>
-              <w:t>PG Address</w:t>
-            </w:r>
-          </w:p>
-        </w:tc>
-        <w:tc>
-          <w:tcPr>
-            <w:tcW w:w="1134" w:type="dxa"/>
-            <w:vAlign w:val="center"/>
-          </w:tcPr>
-          <w:p>
-            <w:pPr>
-              <w:jc w:val="center"/>
-              <w:rPr>
-                <w:b/>
-                <w:sz w:val="12"/>
-                <w:szCs w:val="12"/>
-              </w:rPr>
-            </w:pPr>
-            <w:r>
-              <w:rPr>
-                <w:rFonts w:ascii="Consolas" w:hAnsi="Consolas"/>
-                <w:b/>
-                <w:color w:val="000000"/>
-                <w:sz w:val="12"/>
-                <w:szCs w:val="12"/>
-                <w:shd w:val="clear" w:color="auto" w:fill="FFFFFF"/>
-              </w:rPr>
-              <w:t>Total Amount</w:t>
-            </w:r>
-          </w:p>
-        </w:tc>
-        <w:tc>
-          <w:tcPr>
-            <w:tcW w:w="993" w:type="dxa"/>
-            <w:vAlign w:val="center"/>
-          </w:tcPr>
-          <w:p>
-            <w:pPr>
-              <w:jc w:val="center"/>
-              <w:rPr>
-                <w:rFonts w:ascii="Consolas" w:hAnsi="Consolas"/>
-                <w:b/>
-                <w:color w:val="000000"/>
-                <w:sz w:val="12"/>
-                <w:szCs w:val="12"/>
-                <w:shd w:val="clear" w:color="auto" w:fill="FFFFFF"/>
-              </w:rPr>
-            </w:pPr>
-            <w:r>
-              <w:rPr>
-                <w:rFonts w:ascii="Consolas" w:hAnsi="Consolas"/>
-                <w:b/>
-                <w:color w:val="000000"/>
-                <w:sz w:val="12"/>
-                <w:szCs w:val="12"/>
-                <w:shd w:val="clear" w:color="auto" w:fill="FFFFFF"/>
-              </w:rPr>
-              <w:t>GST Amount</w:t>
-            </w:r>
-          </w:p>
-        </w:tc>
-        <w:tc>
-          <w:tcPr>
-            <w:tcW w:w="1134" w:type="dxa"/>
-            <w:vAlign w:val="center"/>
-          </w:tcPr>
-          <w:p>
-            <w:pPr>
-              <w:jc w:val="center"/>
-              <w:rPr>
-                <w:rFonts w:ascii="Consolas" w:hAnsi="Consolas"/>
-                <w:b/>
-                <w:color w:val="000000"/>
-                <w:sz w:val="12"/>
-                <w:szCs w:val="12"/>
-                <w:shd w:val="clear" w:color="auto" w:fill="FFFFFF"/>
-              </w:rPr>
-            </w:pPr>
-            <w:r>
-              <w:rPr>
-                <w:rFonts w:ascii="Consolas" w:hAnsi="Consolas"/>
-                <w:b/>
-                <w:color w:val="000000"/>
-                <w:sz w:val="12"/>
-                <w:szCs w:val="12"/>
-                <w:shd w:val="clear" w:color="auto" w:fill="FFFFFF"/>
-              </w:rPr>
               <w:t>Due Amount</w:t>
             </w:r>
           </w:p>
         </w:tc>
         <w:tc>
           <w:tcPr>
-            <w:tcW w:w="1685" w:type="dxa"/>
+            <w:tcW w:w="1423" w:type="dxa"/>
             <w:vAlign w:val="center"/>
           </w:tcPr>
           <w:p>
@@ -389,7 +392,7 @@
         </w:tc>
         <w:tc>
           <w:tcPr>
-            <w:tcW w:w="1417" w:type="dxa"/>
+            <w:tcW w:w="1275" w:type="dxa"/>
             <w:vAlign w:val="center"/>
           </w:tcPr>
           <w:p>
@@ -411,7 +414,29 @@
         </w:tc>
         <w:tc>
           <w:tcPr>
-            <w:tcW w:w="992" w:type="dxa"/>
+            <w:tcW w:w="1134" w:type="dxa"/>
+            <w:vAlign w:val="center"/>
+          </w:tcPr>
+          <w:p>
+            <w:pPr>
+              <w:jc w:val="center"/>
+              <w:rPr>
+                <w:sz w:val="12"/>
+                <w:szCs w:val="12"/>
+              </w:rPr>
+            </w:pPr>
+            <w:r>
+              <w:rPr>
+                <w:sz w:val="12"/>
+                <w:szCs w:val="12"/>
+              </w:rPr>
+              <w:t>${tenantName}</w:t>
+            </w:r>
+          </w:p>
+        </w:tc>
+        <w:tc>
+          <w:tcPr>
+            <w:tcW w:w="1134" w:type="dxa"/>
             <w:vAlign w:val="center"/>
           </w:tcPr>
           <w:p>
@@ -435,7 +460,7 @@
                 <w:sz w:val="12"/>
                 <w:szCs w:val="12"/>
               </w:rPr>
-              <w:t>tenantName</w:t>
+              <w:t>tenantMobile</w:t>
             </w:r>
             <w:proofErr w:type="spellEnd"/>
             <w:r>
@@ -473,7 +498,7 @@
                 <w:sz w:val="12"/>
                 <w:szCs w:val="12"/>
               </w:rPr>
-              <w:t>tenantMobile</w:t>
+              <w:t>pgName</w:t>
             </w:r>
             <w:proofErr w:type="spellEnd"/>
             <w:r>
@@ -487,45 +512,7 @@
         </w:tc>
         <w:tc>
           <w:tcPr>
-            <w:tcW w:w="1134" w:type="dxa"/>
-            <w:vAlign w:val="center"/>
-          </w:tcPr>
-          <w:p>
-            <w:pPr>
-              <w:jc w:val="center"/>
-              <w:rPr>
-                <w:sz w:val="12"/>
-                <w:szCs w:val="12"/>
-              </w:rPr>
-            </w:pPr>
-            <w:r>
-              <w:rPr>
-                <w:sz w:val="12"/>
-                <w:szCs w:val="12"/>
-              </w:rPr>
-              <w:t>${</w:t>
-            </w:r>
-            <w:proofErr w:type="spellStart"/>
-            <w:r>
-              <w:rPr>
-                <w:sz w:val="12"/>
-                <w:szCs w:val="12"/>
-              </w:rPr>
-              <w:t>pgName</w:t>
-            </w:r>
-            <w:proofErr w:type="spellEnd"/>
-            <w:r>
-              <w:rPr>
-                <w:sz w:val="12"/>
-                <w:szCs w:val="12"/>
-              </w:rPr>
-              <w:t>}</w:t>
-            </w:r>
-          </w:p>
-        </w:tc>
-        <w:tc>
-          <w:tcPr>
-            <w:tcW w:w="2431" w:type="dxa"/>
+            <w:tcW w:w="2835" w:type="dxa"/>
             <w:vAlign w:val="center"/>
           </w:tcPr>
           <w:p>
@@ -639,7 +626,7 @@
         </w:tc>
         <w:tc>
           <w:tcPr>
-            <w:tcW w:w="1134" w:type="dxa"/>
+            <w:tcW w:w="992" w:type="dxa"/>
             <w:vAlign w:val="center"/>
           </w:tcPr>
           <w:p>
@@ -677,7 +664,7 @@
         </w:tc>
         <w:tc>
           <w:tcPr>
-            <w:tcW w:w="1685" w:type="dxa"/>
+            <w:tcW w:w="1423" w:type="dxa"/>
             <w:vAlign w:val="center"/>
           </w:tcPr>
           <w:p>
@@ -1119,21 +1106,8 @@
         <w:szCs w:val="20"/>
         <w:shd w:val="clear" w:color="auto" w:fill="FFFFFF"/>
       </w:rPr>
-      <w:t xml:space="preserve">Tenant Payments GST </w:t>
-    </w:r>
-    <w:r>
-      <w:rPr>
-        <w:rFonts w:ascii="Consolas" w:hAnsi="Consolas"/>
-        <w:b/>
-        <w:color w:val="000000"/>
-        <w:sz w:val="20"/>
-        <w:szCs w:val="20"/>
-        <w:shd w:val="clear" w:color="auto" w:fill="FFFFFF"/>
-      </w:rPr>
-      <w:t>Report</w:t>
-    </w:r>
-    <w:bookmarkStart w:id="0" w:name="_GoBack"/>
-    <w:bookmarkEnd w:id="0"/>
+      <w:t>Tenant Payments GST Report</w:t>
+    </w:r>
     <w:r>
       <w:tab/>
     </w:r>
@@ -2014,7 +1988,7 @@
 </file>
 
 <file path=customXml/itemProps1.xml><?xml version="1.0" encoding="utf-8"?>
-<ds:datastoreItem xmlns:ds="http://schemas.openxmlformats.org/officeDocument/2006/customXml" ds:itemID="{8B3C75E6-07CA-4A55-8600-1C3EEDF145B3}">
+<ds:datastoreItem xmlns:ds="http://schemas.openxmlformats.org/officeDocument/2006/customXml" ds:itemID="{E355CC6F-4659-4515-AD15-5A345B128205}">
   <ds:schemaRefs>
     <ds:schemaRef ds:uri="http://schemas.openxmlformats.org/officeDocument/2006/bibliography"/>
   </ds:schemaRefs>

</xml_diff>